<commit_message>
fix typos in project_description
</commit_message>
<xml_diff>
--- a/Project/project_description.docx
+++ b/Project/project_description.docx
@@ -37,16 +37,13 @@
         <w:jc w:val="center"/>
       </w:pPr>
       <w:r>
-        <w:t xml:space="preserve">Taylor </w:t>
+        <w:t xml:space="preserve">Taylor Okonek and Charlie </w:t>
       </w:r>
       <w:proofErr w:type="spellStart"/>
       <w:r>
-        <w:t>Okonek</w:t>
+        <w:t>Wolock</w:t>
       </w:r>
       <w:proofErr w:type="spellEnd"/>
-      <w:r>
-        <w:t xml:space="preserve"> and Charlie Wolock</w:t>
-      </w:r>
     </w:p>
     <w:p>
       <w:pPr>
@@ -91,7 +88,7 @@
         <w:contextualSpacing/>
       </w:pPr>
       <w:r>
-        <w:t xml:space="preserve">The course project is a group data analysis, consisting of five parts: (1) a project proposal; (2) a statistical analysis plan; (3) a draft report; (4) a </w:t>
+        <w:t xml:space="preserve">The course project is a data analysis, consisting of five parts: (1) a project proposal; (2) a statistical analysis plan; (3) a draft report; (4) a </w:t>
       </w:r>
       <w:r>
         <w:t>peer review</w:t>
@@ -109,7 +106,16 @@
         <w:t xml:space="preserve">(and have your classmates provide feedback) </w:t>
       </w:r>
       <w:r>
-        <w:t>multiple times so that your final report is as polished as possible. With that in mind, please do the best job you can on each component---the better the document you hand in, the better comments we can give you!</w:t>
+        <w:t>multiple times so that your final report is as polished as possible. With that in mind, please do the best job you can on each component</w:t>
+      </w:r>
+      <w:r>
+        <w:t>—</w:t>
+      </w:r>
+      <w:r>
+        <w:t>the better the document you hand in, the better comments we can give you!</w:t>
+      </w:r>
+      <w:r>
+        <w:t xml:space="preserve"> </w:t>
       </w:r>
     </w:p>
     <w:p>
@@ -235,7 +241,19 @@
         <w:contextualSpacing/>
       </w:pPr>
       <w:r>
-        <w:t>We encourage you to find a dataset that interests you---since being excited about the data will make you more excited about analyzing it---but we have a few criteria that each dataset must meet.</w:t>
+        <w:t>We encourage you to find a dataset that interests you</w:t>
+      </w:r>
+      <w:r>
+        <w:t>—</w:t>
+      </w:r>
+      <w:r>
+        <w:t>since being excited about the data will make you more excited about analyzing it</w:t>
+      </w:r>
+      <w:r>
+        <w:t>—</w:t>
+      </w:r>
+      <w:r>
+        <w:t>but we have a few criteria that each dataset must meet.</w:t>
       </w:r>
     </w:p>
     <w:p>
@@ -283,7 +301,13 @@
         <w:contextualSpacing/>
       </w:pPr>
       <w:r>
-        <w:t>Some of you may already be involved in research---if you can get permission to use these data, we highly encourage it!</w:t>
+        <w:t>Some of you may already be involved in research</w:t>
+      </w:r>
+      <w:r>
+        <w:t>—I</w:t>
+      </w:r>
+      <w:r>
+        <w:t>f you can get permission to use these data, we highly encourage it!</w:t>
       </w:r>
     </w:p>
     <w:p>
@@ -446,7 +470,7 @@
         <w:contextualSpacing/>
       </w:pPr>
       <w:r>
-        <w:t>In a statistical analysis plan (SAP), you write down explicitly all of the statistical analyses (e.g., descriptive statistics, plots and tables, and inferential analyses) that you will conduct using the data. See the guidelines for the SAP for more information about the required elements.</w:t>
+        <w:t>In a statistical analysis plan (SAP), you write down explicitly all the statistical analyses (e.g., descriptive statistics, plots and tables, and inferential analyses) that you will conduct using the data. See the guidelines for the SAP for more information about the required elements.</w:t>
       </w:r>
     </w:p>
     <w:p>

</xml_diff>